<commit_message>
Done 3/4 báo cáo
Hoàn thành Mô tả [Đặc tả yêu cầu bổ sung.docx]
Hoàn thành mô tả + hình ảnh 5 chức năng Quản lý thiết bị
[_BaoCao\HoangThanh-HDSD-QLTB.docx]
Hoàn thành mô tả + hình ảnh 5 chức năng Quản lý tài sản cố định
[_BaoCao\HoangThanh-HDSD-TSCD.docx]
Đang làm Reponsive + Devexpress (Web + Win)
[_BaoCao\HoangThanh-Reponsive-Devexpress.docx]
</commit_message>
<xml_diff>
--- a/_BaoCao/HoangThanh-HDSD-TSCD.docx
+++ b/_BaoCao/HoangThanh-HDSD-TSCD.docx
@@ -48,29 +48,332 @@
           <w:b/>
           <w:lang w:val="en-US"/>
         </w:rPr>
-        <w:t xml:space="preserve"> phòng “Hội Trường A” vào “Cơ sở chính” thuộc loại phòng “Hội trường” kèm theo </w:t>
+        <w:t xml:space="preserve"> phòng “Hội Trường A” vào “Cơ sở chính</w:t>
       </w:r>
       <w:r>
         <w:rPr>
           <w:b/>
           <w:lang w:val="en-US"/>
         </w:rPr>
-        <w:t>hình ảnh</w:t>
-      </w:r>
-    </w:p>
-    <w:p>
-      <w:pPr>
-        <w:pStyle w:val="NoSpacing"/>
+        <w:t>, Dãy A, Tầng trệt</w:t>
+      </w:r>
+      <w:r>
         <w:rPr>
           <w:b/>
           <w:lang w:val="en-US"/>
         </w:rPr>
-      </w:pPr>
+        <w:t>” thuộc loại phòng “Hội trườ</w:t>
+      </w:r>
       <w:r>
         <w:rPr>
           <w:b/>
           <w:lang w:val="en-US"/>
         </w:rPr>
+        <w:t>ng”.</w:t>
+      </w:r>
+    </w:p>
+    <w:p>
+      <w:pPr>
+        <w:pStyle w:val="NoSpacing"/>
+        <w:rPr>
+          <w:noProof/>
+          <w:lang w:val="en-US" w:eastAsia="vi-VN"/>
+        </w:rPr>
+      </w:pPr>
+      <w:r>
+        <w:rPr>
+          <w:lang w:val="en-US"/>
+        </w:rPr>
+        <w:t>Chọn tag “Phòng” sau đó click vào button “Thêm phòng”</w:t>
+      </w:r>
+      <w:r>
+        <w:rPr>
+          <w:noProof/>
+          <w:lang w:eastAsia="vi-VN"/>
+        </w:rPr>
+        <w:t xml:space="preserve"> </w:t>
+      </w:r>
+      <w:r>
+        <w:rPr>
+          <w:noProof/>
+          <w:lang w:eastAsia="vi-VN"/>
+        </w:rPr>
+        <w:drawing>
+          <wp:inline distT="0" distB="0" distL="0" distR="0" wp14:anchorId="2B0CB413" wp14:editId="051FBF83">
+            <wp:extent cx="838200" cy="257175"/>
+            <wp:effectExtent l="0" t="0" r="0" b="9525"/>
+            <wp:docPr id="1" name="Picture 1"/>
+            <wp:cNvGraphicFramePr>
+              <a:graphicFrameLocks xmlns:a="http://schemas.openxmlformats.org/drawingml/2006/main" noChangeAspect="1"/>
+            </wp:cNvGraphicFramePr>
+            <a:graphic xmlns:a="http://schemas.openxmlformats.org/drawingml/2006/main">
+              <a:graphicData uri="http://schemas.openxmlformats.org/drawingml/2006/picture">
+                <pic:pic xmlns:pic="http://schemas.openxmlformats.org/drawingml/2006/picture">
+                  <pic:nvPicPr>
+                    <pic:cNvPr id="1" name=""/>
+                    <pic:cNvPicPr/>
+                  </pic:nvPicPr>
+                  <pic:blipFill>
+                    <a:blip r:embed="rId5"/>
+                    <a:stretch>
+                      <a:fillRect/>
+                    </a:stretch>
+                  </pic:blipFill>
+                  <pic:spPr>
+                    <a:xfrm>
+                      <a:off x="0" y="0"/>
+                      <a:ext cx="838200" cy="257175"/>
+                    </a:xfrm>
+                    <a:prstGeom prst="rect">
+                      <a:avLst/>
+                    </a:prstGeom>
+                  </pic:spPr>
+                </pic:pic>
+              </a:graphicData>
+            </a:graphic>
+          </wp:inline>
+        </w:drawing>
+      </w:r>
+      <w:r>
+        <w:rPr>
+          <w:noProof/>
+          <w:lang w:val="en-US" w:eastAsia="vi-VN"/>
+        </w:rPr>
+        <w:t xml:space="preserve"> ở group “Phòng” trên thanh menu.</w:t>
+      </w:r>
+    </w:p>
+    <w:p>
+      <w:pPr>
+        <w:pStyle w:val="NoSpacing"/>
+        <w:rPr>
+          <w:lang w:val="en-US"/>
+        </w:rPr>
+      </w:pPr>
+      <w:r>
+        <w:rPr>
+          <w:noProof/>
+          <w:lang w:val="en-US" w:eastAsia="vi-VN"/>
+        </w:rPr>
+        <w:t xml:space="preserve">Panel “Thêm phòng” sẽ được hiện ra bên phải màn hình phần mềm. Tên phòng điền “Hội Trường A”, Loại phòng chọn “Hội Trường”, nếu chưa có loại phòng “Hội Trường” click vào button </w:t>
+      </w:r>
+      <w:r>
+        <w:rPr>
+          <w:noProof/>
+          <w:lang w:eastAsia="vi-VN"/>
+        </w:rPr>
+        <w:drawing>
+          <wp:inline distT="0" distB="0" distL="0" distR="0" wp14:anchorId="1A80B5CD" wp14:editId="597DBA02">
+            <wp:extent cx="266700" cy="295275"/>
+            <wp:effectExtent l="0" t="0" r="0" b="9525"/>
+            <wp:docPr id="2" name="Picture 2"/>
+            <wp:cNvGraphicFramePr>
+              <a:graphicFrameLocks xmlns:a="http://schemas.openxmlformats.org/drawingml/2006/main" noChangeAspect="1"/>
+            </wp:cNvGraphicFramePr>
+            <a:graphic xmlns:a="http://schemas.openxmlformats.org/drawingml/2006/main">
+              <a:graphicData uri="http://schemas.openxmlformats.org/drawingml/2006/picture">
+                <pic:pic xmlns:pic="http://schemas.openxmlformats.org/drawingml/2006/picture">
+                  <pic:nvPicPr>
+                    <pic:cNvPr id="1" name=""/>
+                    <pic:cNvPicPr/>
+                  </pic:nvPicPr>
+                  <pic:blipFill>
+                    <a:blip r:embed="rId6"/>
+                    <a:stretch>
+                      <a:fillRect/>
+                    </a:stretch>
+                  </pic:blipFill>
+                  <pic:spPr>
+                    <a:xfrm>
+                      <a:off x="0" y="0"/>
+                      <a:ext cx="266700" cy="295275"/>
+                    </a:xfrm>
+                    <a:prstGeom prst="rect">
+                      <a:avLst/>
+                    </a:prstGeom>
+                  </pic:spPr>
+                </pic:pic>
+              </a:graphicData>
+            </a:graphic>
+          </wp:inline>
+        </w:drawing>
+      </w:r>
+      <w:r>
+        <w:rPr>
+          <w:noProof/>
+          <w:lang w:val="en-US" w:eastAsia="vi-VN"/>
+        </w:rPr>
+        <w:t xml:space="preserve"> kế bên loại phòng để thêm mới loại phòng, vị trí chọn </w:t>
+      </w:r>
+      <w:r>
+        <w:rPr>
+          <w:lang w:val="en-US"/>
+        </w:rPr>
+        <w:t>“Cơ sở chính, Dãy A, Tầng trệt”</w:t>
+      </w:r>
+      <w:r>
+        <w:rPr>
+          <w:lang w:val="en-US"/>
+        </w:rPr>
+        <w:t xml:space="preserve"> như hình dưới.</w:t>
+      </w:r>
+    </w:p>
+    <w:p>
+      <w:pPr>
+        <w:pStyle w:val="NoSpacing"/>
+        <w:rPr>
+          <w:lang w:val="en-US"/>
+        </w:rPr>
+      </w:pPr>
+      <w:r>
+        <w:rPr>
+          <w:noProof/>
+          <w:lang w:eastAsia="vi-VN"/>
+        </w:rPr>
+        <w:drawing>
+          <wp:inline distT="0" distB="0" distL="0" distR="0" wp14:anchorId="1167740A" wp14:editId="2C869360">
+            <wp:extent cx="2886075" cy="2600325"/>
+            <wp:effectExtent l="0" t="0" r="9525" b="9525"/>
+            <wp:docPr id="3" name="Picture 3"/>
+            <wp:cNvGraphicFramePr>
+              <a:graphicFrameLocks xmlns:a="http://schemas.openxmlformats.org/drawingml/2006/main" noChangeAspect="1"/>
+            </wp:cNvGraphicFramePr>
+            <a:graphic xmlns:a="http://schemas.openxmlformats.org/drawingml/2006/main">
+              <a:graphicData uri="http://schemas.openxmlformats.org/drawingml/2006/picture">
+                <pic:pic xmlns:pic="http://schemas.openxmlformats.org/drawingml/2006/picture">
+                  <pic:nvPicPr>
+                    <pic:cNvPr id="1" name=""/>
+                    <pic:cNvPicPr/>
+                  </pic:nvPicPr>
+                  <pic:blipFill>
+                    <a:blip r:embed="rId7"/>
+                    <a:stretch>
+                      <a:fillRect/>
+                    </a:stretch>
+                  </pic:blipFill>
+                  <pic:spPr>
+                    <a:xfrm>
+                      <a:off x="0" y="0"/>
+                      <a:ext cx="2886075" cy="2600325"/>
+                    </a:xfrm>
+                    <a:prstGeom prst="rect">
+                      <a:avLst/>
+                    </a:prstGeom>
+                  </pic:spPr>
+                </pic:pic>
+              </a:graphicData>
+            </a:graphic>
+          </wp:inline>
+        </w:drawing>
+      </w:r>
+    </w:p>
+    <w:p>
+      <w:pPr>
+        <w:pStyle w:val="NoSpacing"/>
+        <w:rPr>
+          <w:lang w:val="en-US"/>
+        </w:rPr>
+      </w:pPr>
+      <w:r>
+        <w:rPr>
+          <w:lang w:val="en-US"/>
+        </w:rPr>
+        <w:t>Sau khi điền đầy đủ thông tin, click vào button “OK” để tiến hành lưu lại quá trình thêm phòng.</w:t>
+      </w:r>
+      <w:r>
+        <w:rPr>
+          <w:lang w:val="en-US"/>
+        </w:rPr>
+        <w:t xml:space="preserve"> </w:t>
+      </w:r>
+      <w:r>
+        <w:rPr>
+          <w:lang w:val="en-US"/>
+        </w:rPr>
+        <w:t xml:space="preserve">Thông báo thêm </w:t>
+      </w:r>
+      <w:r>
+        <w:rPr>
+          <w:lang w:val="en-US"/>
+        </w:rPr>
+        <w:t>phòng</w:t>
+      </w:r>
+      <w:r>
+        <w:rPr>
+          <w:lang w:val="en-US"/>
+        </w:rPr>
+        <w:t xml:space="preserve"> thành công sẽ hiện ra. Nếu có lỗi, thông báo lỗi sẽ hiện ra, bạn phải kiểm tra lại các trường đã nhập.</w:t>
+      </w:r>
+    </w:p>
+    <w:p>
+      <w:pPr>
+        <w:pStyle w:val="NoSpacing"/>
+        <w:rPr>
+          <w:lang w:val="en-US"/>
+        </w:rPr>
+      </w:pPr>
+      <w:r>
+        <w:rPr>
+          <w:noProof/>
+          <w:lang w:eastAsia="vi-VN"/>
+        </w:rPr>
+        <w:drawing>
+          <wp:inline distT="0" distB="0" distL="0" distR="0" wp14:anchorId="5F61F4F1" wp14:editId="01DE3A08">
+            <wp:extent cx="1847850" cy="1181100"/>
+            <wp:effectExtent l="0" t="0" r="0" b="0"/>
+            <wp:docPr id="4" name="Picture 4"/>
+            <wp:cNvGraphicFramePr>
+              <a:graphicFrameLocks xmlns:a="http://schemas.openxmlformats.org/drawingml/2006/main" noChangeAspect="1"/>
+            </wp:cNvGraphicFramePr>
+            <a:graphic xmlns:a="http://schemas.openxmlformats.org/drawingml/2006/main">
+              <a:graphicData uri="http://schemas.openxmlformats.org/drawingml/2006/picture">
+                <pic:pic xmlns:pic="http://schemas.openxmlformats.org/drawingml/2006/picture">
+                  <pic:nvPicPr>
+                    <pic:cNvPr id="1" name=""/>
+                    <pic:cNvPicPr/>
+                  </pic:nvPicPr>
+                  <pic:blipFill>
+                    <a:blip r:embed="rId8"/>
+                    <a:stretch>
+                      <a:fillRect/>
+                    </a:stretch>
+                  </pic:blipFill>
+                  <pic:spPr>
+                    <a:xfrm>
+                      <a:off x="0" y="0"/>
+                      <a:ext cx="1847850" cy="1181100"/>
+                    </a:xfrm>
+                    <a:prstGeom prst="rect">
+                      <a:avLst/>
+                    </a:prstGeom>
+                  </pic:spPr>
+                </pic:pic>
+              </a:graphicData>
+            </a:graphic>
+          </wp:inline>
+        </w:drawing>
+      </w:r>
+    </w:p>
+    <w:p>
+      <w:pPr>
+        <w:pStyle w:val="NoSpacing"/>
+        <w:rPr>
+          <w:lang w:val="en-US"/>
+        </w:rPr>
+      </w:pPr>
+    </w:p>
+    <w:p>
+      <w:pPr>
+        <w:pStyle w:val="NoSpacing"/>
+        <w:rPr>
+          <w:b/>
+          <w:lang w:val="en-US"/>
+        </w:rPr>
+      </w:pPr>
+      <w:r>
+        <w:rPr>
+          <w:b/>
+          <w:lang w:val="en-US"/>
+        </w:rPr>
         <w:t xml:space="preserve">2. </w:t>
       </w:r>
       <w:r>
@@ -85,6 +388,251 @@
       <w:pPr>
         <w:pStyle w:val="NoSpacing"/>
         <w:rPr>
+          <w:lang w:val="en-US"/>
+        </w:rPr>
+      </w:pPr>
+      <w:r>
+        <w:rPr>
+          <w:lang w:val="en-US"/>
+        </w:rPr>
+        <w:t>Chọn tag “Thống kê” sau đó click vào button “Thống kê phòng”</w:t>
+      </w:r>
+      <w:r>
+        <w:rPr>
+          <w:noProof/>
+          <w:lang w:eastAsia="vi-VN"/>
+        </w:rPr>
+        <w:t xml:space="preserve"> </w:t>
+      </w:r>
+      <w:r>
+        <w:rPr>
+          <w:noProof/>
+          <w:lang w:eastAsia="vi-VN"/>
+        </w:rPr>
+        <w:drawing>
+          <wp:inline distT="0" distB="0" distL="0" distR="0" wp14:anchorId="6477EF2E" wp14:editId="236982FC">
+            <wp:extent cx="514350" cy="685800"/>
+            <wp:effectExtent l="0" t="0" r="0" b="0"/>
+            <wp:docPr id="5" name="Picture 5"/>
+            <wp:cNvGraphicFramePr>
+              <a:graphicFrameLocks xmlns:a="http://schemas.openxmlformats.org/drawingml/2006/main" noChangeAspect="1"/>
+            </wp:cNvGraphicFramePr>
+            <a:graphic xmlns:a="http://schemas.openxmlformats.org/drawingml/2006/main">
+              <a:graphicData uri="http://schemas.openxmlformats.org/drawingml/2006/picture">
+                <pic:pic xmlns:pic="http://schemas.openxmlformats.org/drawingml/2006/picture">
+                  <pic:nvPicPr>
+                    <pic:cNvPr id="1" name=""/>
+                    <pic:cNvPicPr/>
+                  </pic:nvPicPr>
+                  <pic:blipFill>
+                    <a:blip r:embed="rId9"/>
+                    <a:stretch>
+                      <a:fillRect/>
+                    </a:stretch>
+                  </pic:blipFill>
+                  <pic:spPr>
+                    <a:xfrm>
+                      <a:off x="0" y="0"/>
+                      <a:ext cx="514350" cy="685800"/>
+                    </a:xfrm>
+                    <a:prstGeom prst="rect">
+                      <a:avLst/>
+                    </a:prstGeom>
+                  </pic:spPr>
+                </pic:pic>
+              </a:graphicData>
+            </a:graphic>
+          </wp:inline>
+        </w:drawing>
+      </w:r>
+      <w:r>
+        <w:rPr>
+          <w:lang w:val="en-US"/>
+        </w:rPr>
+        <w:t xml:space="preserve"> ở group “Thống kê” trên thanh menu</w:t>
+      </w:r>
+    </w:p>
+    <w:p>
+      <w:pPr>
+        <w:pStyle w:val="NoSpacing"/>
+        <w:rPr>
+          <w:lang w:val="en-US"/>
+        </w:rPr>
+      </w:pPr>
+      <w:r>
+        <w:rPr>
+          <w:lang w:val="en-US"/>
+        </w:rPr>
+        <w:t>Panel “Thống kê” sẽ hiện ra bên phải màn hình phần mềm. Trường Cơ sở chọn “Cơ sở chính”, loại phòng chọn “Phòng học” như hình dưới</w:t>
+      </w:r>
+    </w:p>
+    <w:p>
+      <w:pPr>
+        <w:pStyle w:val="NoSpacing"/>
+        <w:rPr>
+          <w:lang w:val="en-US"/>
+        </w:rPr>
+      </w:pPr>
+      <w:r>
+        <w:rPr>
+          <w:noProof/>
+          <w:lang w:eastAsia="vi-VN"/>
+        </w:rPr>
+        <w:lastRenderedPageBreak/>
+        <w:drawing>
+          <wp:inline distT="0" distB="0" distL="0" distR="0" wp14:anchorId="17C8C7C2" wp14:editId="5EEF968F">
+            <wp:extent cx="2562225" cy="1200150"/>
+            <wp:effectExtent l="0" t="0" r="9525" b="0"/>
+            <wp:docPr id="6" name="Picture 6"/>
+            <wp:cNvGraphicFramePr>
+              <a:graphicFrameLocks xmlns:a="http://schemas.openxmlformats.org/drawingml/2006/main" noChangeAspect="1"/>
+            </wp:cNvGraphicFramePr>
+            <a:graphic xmlns:a="http://schemas.openxmlformats.org/drawingml/2006/main">
+              <a:graphicData uri="http://schemas.openxmlformats.org/drawingml/2006/picture">
+                <pic:pic xmlns:pic="http://schemas.openxmlformats.org/drawingml/2006/picture">
+                  <pic:nvPicPr>
+                    <pic:cNvPr id="1" name=""/>
+                    <pic:cNvPicPr/>
+                  </pic:nvPicPr>
+                  <pic:blipFill>
+                    <a:blip r:embed="rId10"/>
+                    <a:stretch>
+                      <a:fillRect/>
+                    </a:stretch>
+                  </pic:blipFill>
+                  <pic:spPr>
+                    <a:xfrm>
+                      <a:off x="0" y="0"/>
+                      <a:ext cx="2562225" cy="1200150"/>
+                    </a:xfrm>
+                    <a:prstGeom prst="rect">
+                      <a:avLst/>
+                    </a:prstGeom>
+                  </pic:spPr>
+                </pic:pic>
+              </a:graphicData>
+            </a:graphic>
+          </wp:inline>
+        </w:drawing>
+      </w:r>
+    </w:p>
+    <w:p>
+      <w:pPr>
+        <w:pStyle w:val="NoSpacing"/>
+        <w:rPr>
+          <w:lang w:val="en-US"/>
+        </w:rPr>
+      </w:pPr>
+      <w:r>
+        <w:rPr>
+          <w:lang w:val="en-US"/>
+        </w:rPr>
+        <w:t xml:space="preserve">Sau khi </w:t>
+      </w:r>
+      <w:r>
+        <w:rPr>
+          <w:lang w:val="en-US"/>
+        </w:rPr>
+        <w:t>chọn</w:t>
+      </w:r>
+      <w:r>
+        <w:rPr>
+          <w:lang w:val="en-US"/>
+        </w:rPr>
+        <w:t xml:space="preserve"> đầy đủ thông tin, click vào button “</w:t>
+      </w:r>
+      <w:r>
+        <w:rPr>
+          <w:lang w:val="en-US"/>
+        </w:rPr>
+        <w:t>Thống kê</w:t>
+      </w:r>
+      <w:r>
+        <w:rPr>
+          <w:lang w:val="en-US"/>
+        </w:rPr>
+        <w:t xml:space="preserve">” để tiến hành </w:t>
+      </w:r>
+      <w:r>
+        <w:rPr>
+          <w:lang w:val="en-US"/>
+        </w:rPr>
+        <w:t>thống kê danh sách và số lượng phòng</w:t>
+      </w:r>
+      <w:r>
+        <w:rPr>
+          <w:lang w:val="en-US"/>
+        </w:rPr>
+        <w:t>.</w:t>
+      </w:r>
+      <w:r>
+        <w:rPr>
+          <w:lang w:val="en-US"/>
+        </w:rPr>
+        <w:t xml:space="preserve"> Phần mềm tiến hành xử lý và trả về danh sách phòng theo điều kiện thống kê. Màn hình hiển thị danh sách chi tiết phòng học và tổng số là 78 phòng.</w:t>
+      </w:r>
+    </w:p>
+    <w:p>
+      <w:pPr>
+        <w:pStyle w:val="NoSpacing"/>
+        <w:rPr>
+          <w:lang w:val="en-US"/>
+        </w:rPr>
+      </w:pPr>
+      <w:r>
+        <w:rPr>
+          <w:noProof/>
+          <w:lang w:eastAsia="vi-VN"/>
+        </w:rPr>
+        <w:drawing>
+          <wp:inline distT="0" distB="0" distL="0" distR="0" wp14:anchorId="65EE8F36" wp14:editId="102ACDC2">
+            <wp:extent cx="5731510" cy="2783205"/>
+            <wp:effectExtent l="0" t="0" r="2540" b="0"/>
+            <wp:docPr id="7" name="Picture 7"/>
+            <wp:cNvGraphicFramePr>
+              <a:graphicFrameLocks xmlns:a="http://schemas.openxmlformats.org/drawingml/2006/main" noChangeAspect="1"/>
+            </wp:cNvGraphicFramePr>
+            <a:graphic xmlns:a="http://schemas.openxmlformats.org/drawingml/2006/main">
+              <a:graphicData uri="http://schemas.openxmlformats.org/drawingml/2006/picture">
+                <pic:pic xmlns:pic="http://schemas.openxmlformats.org/drawingml/2006/picture">
+                  <pic:nvPicPr>
+                    <pic:cNvPr id="1" name=""/>
+                    <pic:cNvPicPr/>
+                  </pic:nvPicPr>
+                  <pic:blipFill>
+                    <a:blip r:embed="rId11"/>
+                    <a:stretch>
+                      <a:fillRect/>
+                    </a:stretch>
+                  </pic:blipFill>
+                  <pic:spPr>
+                    <a:xfrm>
+                      <a:off x="0" y="0"/>
+                      <a:ext cx="5731510" cy="2783205"/>
+                    </a:xfrm>
+                    <a:prstGeom prst="rect">
+                      <a:avLst/>
+                    </a:prstGeom>
+                  </pic:spPr>
+                </pic:pic>
+              </a:graphicData>
+            </a:graphic>
+          </wp:inline>
+        </w:drawing>
+      </w:r>
+    </w:p>
+    <w:p>
+      <w:pPr>
+        <w:pStyle w:val="NoSpacing"/>
+        <w:rPr>
+          <w:lang w:val="en-US"/>
+        </w:rPr>
+      </w:pPr>
+    </w:p>
+    <w:p>
+      <w:pPr>
+        <w:pStyle w:val="NoSpacing"/>
+        <w:rPr>
           <w:b/>
           <w:lang w:val="en-US"/>
         </w:rPr>
@@ -94,18 +642,1548 @@
           <w:b/>
           <w:lang w:val="en-US"/>
         </w:rPr>
-        <w:t>3. Thống kê danh sách và số lượng “Nhà cấp II” của cơ sở chính trường Đại học Sài gòn</w:t>
+        <w:t>3. Thố</w:t>
+      </w:r>
+      <w:r>
+        <w:rPr>
+          <w:b/>
+          <w:lang w:val="en-US"/>
+        </w:rPr>
+        <w:t xml:space="preserve">ng kê danh sách, </w:t>
+      </w:r>
+      <w:r>
+        <w:rPr>
+          <w:b/>
+          <w:lang w:val="en-US"/>
+        </w:rPr>
+        <w:t>số lượng</w:t>
+      </w:r>
+      <w:r>
+        <w:rPr>
+          <w:b/>
+          <w:lang w:val="en-US"/>
+        </w:rPr>
+        <w:t xml:space="preserve"> và tổng giá trị </w:t>
+      </w:r>
+      <w:r>
+        <w:rPr>
+          <w:b/>
+          <w:lang w:val="en-US"/>
+        </w:rPr>
+        <w:t xml:space="preserve">loại </w:t>
+      </w:r>
+      <w:r>
+        <w:rPr>
+          <w:b/>
+          <w:lang w:val="en-US"/>
+        </w:rPr>
+        <w:t>“</w:t>
+      </w:r>
+      <w:r>
+        <w:rPr>
+          <w:b/>
+          <w:lang w:val="en-US"/>
+        </w:rPr>
+        <w:t>Máy chiếu</w:t>
+      </w:r>
+      <w:r>
+        <w:rPr>
+          <w:b/>
+          <w:lang w:val="en-US"/>
+        </w:rPr>
+        <w:t>” của cơ sở chính trường Đại học Sài gòn</w:t>
+      </w:r>
+    </w:p>
+    <w:p>
+      <w:pPr>
+        <w:pStyle w:val="NoSpacing"/>
+        <w:rPr>
+          <w:lang w:val="en-US"/>
+        </w:rPr>
+      </w:pPr>
+      <w:r>
+        <w:rPr>
+          <w:lang w:val="en-US"/>
+        </w:rPr>
+        <w:t xml:space="preserve">Chọn tag “Thống kê” sau đó click vào button “Thống kê </w:t>
+      </w:r>
+      <w:r>
+        <w:rPr>
+          <w:lang w:val="en-US"/>
+        </w:rPr>
+        <w:t>tài sản</w:t>
+      </w:r>
+      <w:r>
+        <w:rPr>
+          <w:lang w:val="en-US"/>
+        </w:rPr>
+        <w:t>”</w:t>
+      </w:r>
+      <w:r>
+        <w:rPr>
+          <w:noProof/>
+          <w:lang w:eastAsia="vi-VN"/>
+        </w:rPr>
+        <w:t xml:space="preserve"> </w:t>
+      </w:r>
+      <w:r>
+        <w:rPr>
+          <w:noProof/>
+          <w:lang w:eastAsia="vi-VN"/>
+        </w:rPr>
+        <w:drawing>
+          <wp:inline distT="0" distB="0" distL="0" distR="0" wp14:anchorId="3AC6F0D0" wp14:editId="176B8B67">
+            <wp:extent cx="495300" cy="666750"/>
+            <wp:effectExtent l="0" t="0" r="0" b="0"/>
+            <wp:docPr id="9" name="Picture 9"/>
+            <wp:cNvGraphicFramePr>
+              <a:graphicFrameLocks xmlns:a="http://schemas.openxmlformats.org/drawingml/2006/main" noChangeAspect="1"/>
+            </wp:cNvGraphicFramePr>
+            <a:graphic xmlns:a="http://schemas.openxmlformats.org/drawingml/2006/main">
+              <a:graphicData uri="http://schemas.openxmlformats.org/drawingml/2006/picture">
+                <pic:pic xmlns:pic="http://schemas.openxmlformats.org/drawingml/2006/picture">
+                  <pic:nvPicPr>
+                    <pic:cNvPr id="1" name=""/>
+                    <pic:cNvPicPr/>
+                  </pic:nvPicPr>
+                  <pic:blipFill>
+                    <a:blip r:embed="rId12"/>
+                    <a:stretch>
+                      <a:fillRect/>
+                    </a:stretch>
+                  </pic:blipFill>
+                  <pic:spPr>
+                    <a:xfrm>
+                      <a:off x="0" y="0"/>
+                      <a:ext cx="495300" cy="666750"/>
+                    </a:xfrm>
+                    <a:prstGeom prst="rect">
+                      <a:avLst/>
+                    </a:prstGeom>
+                  </pic:spPr>
+                </pic:pic>
+              </a:graphicData>
+            </a:graphic>
+          </wp:inline>
+        </w:drawing>
+      </w:r>
+      <w:r>
+        <w:rPr>
+          <w:lang w:val="en-US"/>
+        </w:rPr>
+        <w:t xml:space="preserve"> ở group “Thống kê” trên thanh menu</w:t>
+      </w:r>
+    </w:p>
+    <w:p>
+      <w:pPr>
+        <w:pStyle w:val="NoSpacing"/>
+        <w:rPr>
+          <w:lang w:val="en-US"/>
+        </w:rPr>
+      </w:pPr>
+      <w:r>
+        <w:rPr>
+          <w:lang w:val="en-US"/>
+        </w:rPr>
+        <w:t xml:space="preserve">Panel “Thống kê” sẽ hiện ra bên phải màn hình phần mềm. </w:t>
+      </w:r>
+      <w:r>
+        <w:rPr>
+          <w:lang w:val="en-US"/>
+        </w:rPr>
+        <w:t>Loại tài sản</w:t>
+      </w:r>
+      <w:r>
+        <w:rPr>
+          <w:lang w:val="en-US"/>
+        </w:rPr>
+        <w:t xml:space="preserve"> chọn “</w:t>
+      </w:r>
+      <w:r>
+        <w:rPr>
+          <w:lang w:val="en-US"/>
+        </w:rPr>
+        <w:t>máy chiếu</w:t>
+      </w:r>
+      <w:r>
+        <w:rPr>
+          <w:lang w:val="en-US"/>
+        </w:rPr>
+        <w:t xml:space="preserve">”, </w:t>
+      </w:r>
+      <w:r>
+        <w:rPr>
+          <w:lang w:val="en-US"/>
+        </w:rPr>
+        <w:t>đơn vị quản lý</w:t>
+      </w:r>
+      <w:r>
+        <w:rPr>
+          <w:lang w:val="en-US"/>
+        </w:rPr>
+        <w:t xml:space="preserve"> chọn “</w:t>
+      </w:r>
+      <w:r>
+        <w:rPr>
+          <w:lang w:val="en-US"/>
+        </w:rPr>
+        <w:t xml:space="preserve">[Đại học Sài Gòn]”, cơ sở chọn “Cơ sở chính” </w:t>
+      </w:r>
+      <w:r>
+        <w:rPr>
+          <w:lang w:val="en-US"/>
+        </w:rPr>
+        <w:t>như hình dưới</w:t>
+      </w:r>
+    </w:p>
+    <w:p>
+      <w:pPr>
+        <w:pStyle w:val="NoSpacing"/>
+        <w:rPr>
+          <w:lang w:val="en-US"/>
+        </w:rPr>
+      </w:pPr>
+      <w:r>
+        <w:rPr>
+          <w:noProof/>
+          <w:lang w:eastAsia="vi-VN"/>
+        </w:rPr>
+        <w:drawing>
+          <wp:inline distT="0" distB="0" distL="0" distR="0" wp14:anchorId="6659D880" wp14:editId="40C42111">
+            <wp:extent cx="2752725" cy="1943100"/>
+            <wp:effectExtent l="0" t="0" r="9525" b="0"/>
+            <wp:docPr id="10" name="Picture 10"/>
+            <wp:cNvGraphicFramePr>
+              <a:graphicFrameLocks xmlns:a="http://schemas.openxmlformats.org/drawingml/2006/main" noChangeAspect="1"/>
+            </wp:cNvGraphicFramePr>
+            <a:graphic xmlns:a="http://schemas.openxmlformats.org/drawingml/2006/main">
+              <a:graphicData uri="http://schemas.openxmlformats.org/drawingml/2006/picture">
+                <pic:pic xmlns:pic="http://schemas.openxmlformats.org/drawingml/2006/picture">
+                  <pic:nvPicPr>
+                    <pic:cNvPr id="1" name=""/>
+                    <pic:cNvPicPr/>
+                  </pic:nvPicPr>
+                  <pic:blipFill>
+                    <a:blip r:embed="rId13"/>
+                    <a:stretch>
+                      <a:fillRect/>
+                    </a:stretch>
+                  </pic:blipFill>
+                  <pic:spPr>
+                    <a:xfrm>
+                      <a:off x="0" y="0"/>
+                      <a:ext cx="2752725" cy="1943100"/>
+                    </a:xfrm>
+                    <a:prstGeom prst="rect">
+                      <a:avLst/>
+                    </a:prstGeom>
+                  </pic:spPr>
+                </pic:pic>
+              </a:graphicData>
+            </a:graphic>
+          </wp:inline>
+        </w:drawing>
+      </w:r>
+    </w:p>
+    <w:p>
+      <w:pPr>
+        <w:pStyle w:val="NoSpacing"/>
+        <w:rPr>
+          <w:lang w:val="en-US"/>
+        </w:rPr>
+      </w:pPr>
+      <w:r>
+        <w:rPr>
+          <w:lang w:val="en-US"/>
+        </w:rPr>
+        <w:lastRenderedPageBreak/>
+        <w:t xml:space="preserve">Sau khi chọn đầy đủ thông tin, click vào button “Thống kê” để tiến hành thống kê danh sách và số lượng </w:t>
+      </w:r>
+      <w:r>
+        <w:rPr>
+          <w:lang w:val="en-US"/>
+        </w:rPr>
+        <w:t xml:space="preserve">thuộc </w:t>
+      </w:r>
+      <w:r>
+        <w:rPr>
+          <w:lang w:val="en-US"/>
+        </w:rPr>
+        <w:t xml:space="preserve">loại </w:t>
+      </w:r>
+      <w:r>
+        <w:rPr>
+          <w:lang w:val="en-US"/>
+        </w:rPr>
+        <w:t>máy chiếu</w:t>
+      </w:r>
+      <w:r>
+        <w:rPr>
+          <w:lang w:val="en-US"/>
+        </w:rPr>
+        <w:t xml:space="preserve">. Phần mềm tiến hành xử lý và trả về danh sách </w:t>
+      </w:r>
+      <w:r>
+        <w:rPr>
+          <w:lang w:val="en-US"/>
+        </w:rPr>
+        <w:t xml:space="preserve">thuộc </w:t>
+      </w:r>
+      <w:r>
+        <w:rPr>
+          <w:lang w:val="en-US"/>
+        </w:rPr>
+        <w:t xml:space="preserve">loại </w:t>
+      </w:r>
+      <w:r>
+        <w:rPr>
+          <w:lang w:val="en-US"/>
+        </w:rPr>
+        <w:t>máy chiếu</w:t>
+      </w:r>
+      <w:r>
+        <w:rPr>
+          <w:lang w:val="en-US"/>
+        </w:rPr>
+        <w:t xml:space="preserve"> theo điều kiện thống kê. Màn hình hiển thị danh sách chi tiết </w:t>
+      </w:r>
+      <w:r>
+        <w:rPr>
+          <w:lang w:val="en-US"/>
+        </w:rPr>
+        <w:t xml:space="preserve">thuộc loại </w:t>
+      </w:r>
+      <w:r>
+        <w:rPr>
+          <w:lang w:val="en-US"/>
+        </w:rPr>
+        <w:t>máy chiếu</w:t>
+      </w:r>
+      <w:r>
+        <w:rPr>
+          <w:lang w:val="en-US"/>
+        </w:rPr>
+        <w:t xml:space="preserve"> và tổng số là </w:t>
+      </w:r>
+      <w:r>
+        <w:rPr>
+          <w:lang w:val="en-US"/>
+        </w:rPr>
+        <w:t xml:space="preserve">43 </w:t>
+      </w:r>
+      <w:r>
+        <w:rPr>
+          <w:lang w:val="en-US"/>
+        </w:rPr>
+        <w:t>bao gồm màn chiếu và máy chiếu</w:t>
+      </w:r>
+      <w:r>
+        <w:rPr>
+          <w:lang w:val="en-US"/>
+        </w:rPr>
+        <w:t xml:space="preserve"> với tổng giá trị là 761.305.664 VNĐ.</w:t>
+      </w:r>
+    </w:p>
+    <w:p>
+      <w:pPr>
+        <w:pStyle w:val="NoSpacing"/>
+        <w:rPr>
+          <w:lang w:val="en-US"/>
+        </w:rPr>
+      </w:pPr>
+      <w:r>
+        <w:rPr>
+          <w:noProof/>
+          <w:lang w:eastAsia="vi-VN"/>
+        </w:rPr>
+        <w:drawing>
+          <wp:inline distT="0" distB="0" distL="0" distR="0" wp14:anchorId="4B5FE4A8" wp14:editId="1FAEE74E">
+            <wp:extent cx="5731510" cy="2865755"/>
+            <wp:effectExtent l="0" t="0" r="2540" b="0"/>
+            <wp:docPr id="11" name="Picture 11"/>
+            <wp:cNvGraphicFramePr>
+              <a:graphicFrameLocks xmlns:a="http://schemas.openxmlformats.org/drawingml/2006/main" noChangeAspect="1"/>
+            </wp:cNvGraphicFramePr>
+            <a:graphic xmlns:a="http://schemas.openxmlformats.org/drawingml/2006/main">
+              <a:graphicData uri="http://schemas.openxmlformats.org/drawingml/2006/picture">
+                <pic:pic xmlns:pic="http://schemas.openxmlformats.org/drawingml/2006/picture">
+                  <pic:nvPicPr>
+                    <pic:cNvPr id="1" name=""/>
+                    <pic:cNvPicPr/>
+                  </pic:nvPicPr>
+                  <pic:blipFill>
+                    <a:blip r:embed="rId14"/>
+                    <a:stretch>
+                      <a:fillRect/>
+                    </a:stretch>
+                  </pic:blipFill>
+                  <pic:spPr>
+                    <a:xfrm>
+                      <a:off x="0" y="0"/>
+                      <a:ext cx="5731510" cy="2865755"/>
+                    </a:xfrm>
+                    <a:prstGeom prst="rect">
+                      <a:avLst/>
+                    </a:prstGeom>
+                  </pic:spPr>
+                </pic:pic>
+              </a:graphicData>
+            </a:graphic>
+          </wp:inline>
+        </w:drawing>
+      </w:r>
+    </w:p>
+    <w:p>
+      <w:pPr>
+        <w:pStyle w:val="NoSpacing"/>
+        <w:rPr>
+          <w:lang w:val="en-US"/>
+        </w:rPr>
+      </w:pPr>
+    </w:p>
+    <w:p>
+      <w:pPr>
+        <w:pStyle w:val="NoSpacing"/>
+        <w:rPr>
+          <w:b/>
+          <w:lang w:val="en-US"/>
+        </w:rPr>
+      </w:pPr>
+      <w:r>
+        <w:rPr>
+          <w:b/>
+          <w:lang w:val="en-US"/>
+        </w:rPr>
+        <w:t>4. Phân quyền cho tài khoản “cntt” chỉ được phép xem tài sản trên đơn vị “Công nghệ thông tin”</w:t>
+      </w:r>
+    </w:p>
+    <w:p>
+      <w:pPr>
+        <w:pStyle w:val="NoSpacing"/>
+        <w:rPr>
+          <w:lang w:val="en-US"/>
+        </w:rPr>
+      </w:pPr>
+      <w:r>
+        <w:rPr>
+          <w:lang w:val="en-US"/>
+        </w:rPr>
+        <w:t>Chọn tag “</w:t>
+      </w:r>
+      <w:r>
+        <w:rPr>
+          <w:lang w:val="en-US"/>
+        </w:rPr>
+        <w:t>Phân quyền</w:t>
+      </w:r>
+      <w:r>
+        <w:rPr>
+          <w:lang w:val="en-US"/>
+        </w:rPr>
+        <w:t>” sau đó click vào button “</w:t>
+      </w:r>
+      <w:r>
+        <w:rPr>
+          <w:lang w:val="en-US"/>
+        </w:rPr>
+        <w:t>Thêm quản trị viên</w:t>
+      </w:r>
+      <w:r>
+        <w:rPr>
+          <w:lang w:val="en-US"/>
+        </w:rPr>
+        <w:t>”</w:t>
+      </w:r>
+      <w:r>
+        <w:rPr>
+          <w:noProof/>
+          <w:lang w:eastAsia="vi-VN"/>
+        </w:rPr>
+        <w:t xml:space="preserve"> </w:t>
+      </w:r>
+      <w:r>
+        <w:rPr>
+          <w:noProof/>
+          <w:lang w:eastAsia="vi-VN"/>
+        </w:rPr>
+        <w:drawing>
+          <wp:inline distT="0" distB="0" distL="0" distR="0" wp14:anchorId="03CE832A" wp14:editId="2656FAE2">
+            <wp:extent cx="1152525" cy="285750"/>
+            <wp:effectExtent l="0" t="0" r="9525" b="0"/>
+            <wp:docPr id="13" name="Picture 13"/>
+            <wp:cNvGraphicFramePr>
+              <a:graphicFrameLocks xmlns:a="http://schemas.openxmlformats.org/drawingml/2006/main" noChangeAspect="1"/>
+            </wp:cNvGraphicFramePr>
+            <a:graphic xmlns:a="http://schemas.openxmlformats.org/drawingml/2006/main">
+              <a:graphicData uri="http://schemas.openxmlformats.org/drawingml/2006/picture">
+                <pic:pic xmlns:pic="http://schemas.openxmlformats.org/drawingml/2006/picture">
+                  <pic:nvPicPr>
+                    <pic:cNvPr id="1" name=""/>
+                    <pic:cNvPicPr/>
+                  </pic:nvPicPr>
+                  <pic:blipFill>
+                    <a:blip r:embed="rId15"/>
+                    <a:stretch>
+                      <a:fillRect/>
+                    </a:stretch>
+                  </pic:blipFill>
+                  <pic:spPr>
+                    <a:xfrm>
+                      <a:off x="0" y="0"/>
+                      <a:ext cx="1152525" cy="285750"/>
+                    </a:xfrm>
+                    <a:prstGeom prst="rect">
+                      <a:avLst/>
+                    </a:prstGeom>
+                  </pic:spPr>
+                </pic:pic>
+              </a:graphicData>
+            </a:graphic>
+          </wp:inline>
+        </w:drawing>
+      </w:r>
+      <w:r>
+        <w:rPr>
+          <w:lang w:val="en-US"/>
+        </w:rPr>
+        <w:t xml:space="preserve"> ở group “</w:t>
+      </w:r>
+      <w:r>
+        <w:rPr>
+          <w:lang w:val="en-US"/>
+        </w:rPr>
+        <w:t>Quản trị viên</w:t>
+      </w:r>
+      <w:r>
+        <w:rPr>
+          <w:lang w:val="en-US"/>
+        </w:rPr>
+        <w:t>” trên thanh menu</w:t>
+      </w:r>
+      <w:r>
+        <w:rPr>
+          <w:lang w:val="en-US"/>
+        </w:rPr>
+        <w:t>.</w:t>
+      </w:r>
+    </w:p>
+    <w:p>
+      <w:pPr>
+        <w:pStyle w:val="NoSpacing"/>
+        <w:rPr>
+          <w:lang w:val="en-US"/>
+        </w:rPr>
+      </w:pPr>
+      <w:r>
+        <w:rPr>
+          <w:lang w:val="en-US"/>
+        </w:rPr>
+        <w:t>Panel “</w:t>
+      </w:r>
+      <w:r>
+        <w:rPr>
+          <w:lang w:val="en-US"/>
+        </w:rPr>
+        <w:t>Thêm quản trị viên</w:t>
+      </w:r>
+      <w:r>
+        <w:rPr>
+          <w:lang w:val="en-US"/>
+        </w:rPr>
+        <w:t xml:space="preserve">” sẽ hiện ra bên phải màn hình phần mềm. </w:t>
+      </w:r>
+      <w:r>
+        <w:rPr>
+          <w:lang w:val="en-US"/>
+        </w:rPr>
+        <w:t>Họ tên điền “Khoa Công Nghệ Thông Tin”, t</w:t>
+      </w:r>
+      <w:r>
+        <w:rPr>
+          <w:lang w:val="en-US"/>
+        </w:rPr>
+        <w:t>ài khoản điền “cntt”</w:t>
+      </w:r>
+      <w:r>
+        <w:rPr>
+          <w:lang w:val="en-US"/>
+        </w:rPr>
+        <w:t xml:space="preserve">, </w:t>
+      </w:r>
+      <w:r>
+        <w:rPr>
+          <w:lang w:val="en-US"/>
+        </w:rPr>
+        <w:t xml:space="preserve">mật khẩu và đặt lại mật khẩu điền “123456”, sau đó click vào nút </w:t>
+      </w:r>
+      <w:r>
+        <w:rPr>
+          <w:noProof/>
+          <w:lang w:eastAsia="vi-VN"/>
+        </w:rPr>
+        <w:drawing>
+          <wp:inline distT="0" distB="0" distL="0" distR="0" wp14:anchorId="4AEBCB6B" wp14:editId="5419BEB2">
+            <wp:extent cx="276225" cy="276225"/>
+            <wp:effectExtent l="0" t="0" r="9525" b="9525"/>
+            <wp:docPr id="14" name="Picture 14"/>
+            <wp:cNvGraphicFramePr>
+              <a:graphicFrameLocks xmlns:a="http://schemas.openxmlformats.org/drawingml/2006/main" noChangeAspect="1"/>
+            </wp:cNvGraphicFramePr>
+            <a:graphic xmlns:a="http://schemas.openxmlformats.org/drawingml/2006/main">
+              <a:graphicData uri="http://schemas.openxmlformats.org/drawingml/2006/picture">
+                <pic:pic xmlns:pic="http://schemas.openxmlformats.org/drawingml/2006/picture">
+                  <pic:nvPicPr>
+                    <pic:cNvPr id="1" name=""/>
+                    <pic:cNvPicPr/>
+                  </pic:nvPicPr>
+                  <pic:blipFill>
+                    <a:blip r:embed="rId16"/>
+                    <a:stretch>
+                      <a:fillRect/>
+                    </a:stretch>
+                  </pic:blipFill>
+                  <pic:spPr>
+                    <a:xfrm>
+                      <a:off x="0" y="0"/>
+                      <a:ext cx="276225" cy="276225"/>
+                    </a:xfrm>
+                    <a:prstGeom prst="rect">
+                      <a:avLst/>
+                    </a:prstGeom>
+                  </pic:spPr>
+                </pic:pic>
+              </a:graphicData>
+            </a:graphic>
+          </wp:inline>
+        </w:drawing>
+      </w:r>
+      <w:r>
+        <w:rPr>
+          <w:lang w:val="en-US"/>
+        </w:rPr>
+        <w:t xml:space="preserve"> để thêm mới nhóm quyền.</w:t>
+      </w:r>
+    </w:p>
+    <w:p>
+      <w:pPr>
+        <w:pStyle w:val="NoSpacing"/>
+        <w:rPr>
+          <w:lang w:val="en-US"/>
+        </w:rPr>
+      </w:pPr>
+      <w:r>
+        <w:rPr>
+          <w:lang w:val="en-US"/>
+        </w:rPr>
+        <w:t xml:space="preserve">Form quản lý nhóm quyền hiện ra, click button </w:t>
+      </w:r>
+      <w:r>
+        <w:rPr>
+          <w:noProof/>
+          <w:lang w:eastAsia="vi-VN"/>
+        </w:rPr>
+        <w:drawing>
+          <wp:inline distT="0" distB="0" distL="0" distR="0" wp14:anchorId="25F3B5B2" wp14:editId="29203651">
+            <wp:extent cx="257175" cy="238125"/>
+            <wp:effectExtent l="0" t="0" r="9525" b="9525"/>
+            <wp:docPr id="15" name="Picture 15"/>
+            <wp:cNvGraphicFramePr>
+              <a:graphicFrameLocks xmlns:a="http://schemas.openxmlformats.org/drawingml/2006/main" noChangeAspect="1"/>
+            </wp:cNvGraphicFramePr>
+            <a:graphic xmlns:a="http://schemas.openxmlformats.org/drawingml/2006/main">
+              <a:graphicData uri="http://schemas.openxmlformats.org/drawingml/2006/picture">
+                <pic:pic xmlns:pic="http://schemas.openxmlformats.org/drawingml/2006/picture">
+                  <pic:nvPicPr>
+                    <pic:cNvPr id="1" name=""/>
+                    <pic:cNvPicPr/>
+                  </pic:nvPicPr>
+                  <pic:blipFill>
+                    <a:blip r:embed="rId17"/>
+                    <a:stretch>
+                      <a:fillRect/>
+                    </a:stretch>
+                  </pic:blipFill>
+                  <pic:spPr>
+                    <a:xfrm>
+                      <a:off x="0" y="0"/>
+                      <a:ext cx="257175" cy="238125"/>
+                    </a:xfrm>
+                    <a:prstGeom prst="rect">
+                      <a:avLst/>
+                    </a:prstGeom>
+                  </pic:spPr>
+                </pic:pic>
+              </a:graphicData>
+            </a:graphic>
+          </wp:inline>
+        </w:drawing>
+      </w:r>
+      <w:r>
+        <w:rPr>
+          <w:lang w:val="en-US"/>
+        </w:rPr>
+        <w:t xml:space="preserve"> trên panel “Chi tiết” để thêm mới nhóm quyền. </w:t>
+      </w:r>
+    </w:p>
+    <w:p>
+      <w:pPr>
+        <w:pStyle w:val="NoSpacing"/>
+        <w:rPr>
+          <w:lang w:val="en-US"/>
+        </w:rPr>
+      </w:pPr>
+      <w:r>
+        <w:rPr>
+          <w:lang w:val="en-US"/>
+        </w:rPr>
+        <w:t>Panel “Thêm nhóm quyền” hiện ra, trường Tên nhóm điền “CNTT”, sau đó click vào button “Phân quyền” ở panel “Quyền”.</w:t>
+      </w:r>
+    </w:p>
+    <w:p>
+      <w:pPr>
+        <w:pStyle w:val="NoSpacing"/>
+        <w:rPr>
+          <w:noProof/>
+          <w:lang w:val="en-US" w:eastAsia="vi-VN"/>
+        </w:rPr>
+      </w:pPr>
+      <w:r>
+        <w:rPr>
+          <w:lang w:val="en-US"/>
+        </w:rPr>
+        <w:t>Form “sửa quyền” hiện ra, chọn tab “Quyền trên đối tượng cụ thể”</w:t>
+      </w:r>
+      <w:r>
+        <w:rPr>
+          <w:noProof/>
+          <w:lang w:eastAsia="vi-VN"/>
+        </w:rPr>
+        <w:t xml:space="preserve"> </w:t>
+      </w:r>
+      <w:r>
+        <w:rPr>
+          <w:noProof/>
+          <w:lang w:eastAsia="vi-VN"/>
+        </w:rPr>
+        <w:drawing>
+          <wp:inline distT="0" distB="0" distL="0" distR="0" wp14:anchorId="29C14DFA" wp14:editId="3CCBC605">
+            <wp:extent cx="1514475" cy="238125"/>
+            <wp:effectExtent l="0" t="0" r="9525" b="9525"/>
+            <wp:docPr id="16" name="Picture 16"/>
+            <wp:cNvGraphicFramePr>
+              <a:graphicFrameLocks xmlns:a="http://schemas.openxmlformats.org/drawingml/2006/main" noChangeAspect="1"/>
+            </wp:cNvGraphicFramePr>
+            <a:graphic xmlns:a="http://schemas.openxmlformats.org/drawingml/2006/main">
+              <a:graphicData uri="http://schemas.openxmlformats.org/drawingml/2006/picture">
+                <pic:pic xmlns:pic="http://schemas.openxmlformats.org/drawingml/2006/picture">
+                  <pic:nvPicPr>
+                    <pic:cNvPr id="1" name=""/>
+                    <pic:cNvPicPr/>
+                  </pic:nvPicPr>
+                  <pic:blipFill>
+                    <a:blip r:embed="rId18"/>
+                    <a:stretch>
+                      <a:fillRect/>
+                    </a:stretch>
+                  </pic:blipFill>
+                  <pic:spPr>
+                    <a:xfrm>
+                      <a:off x="0" y="0"/>
+                      <a:ext cx="1514475" cy="238125"/>
+                    </a:xfrm>
+                    <a:prstGeom prst="rect">
+                      <a:avLst/>
+                    </a:prstGeom>
+                  </pic:spPr>
+                </pic:pic>
+              </a:graphicData>
+            </a:graphic>
+          </wp:inline>
+        </w:drawing>
+      </w:r>
+      <w:r>
+        <w:rPr>
+          <w:noProof/>
+          <w:lang w:val="en-US" w:eastAsia="vi-VN"/>
+        </w:rPr>
+        <w:t xml:space="preserve"> , sau đó chọn “Khoa Công Nghệ Thông Tin” bên tag “Đơn vị” và check vào “Quyền bao hàm” và “xem” bên tag “Tùy chọn quyền” như hình dưới</w:t>
+      </w:r>
+    </w:p>
+    <w:p>
+      <w:pPr>
+        <w:pStyle w:val="NoSpacing"/>
+        <w:rPr>
+          <w:lang w:val="en-US"/>
+        </w:rPr>
+      </w:pPr>
+      <w:r>
+        <w:rPr>
+          <w:noProof/>
+          <w:lang w:eastAsia="vi-VN"/>
+        </w:rPr>
+        <w:lastRenderedPageBreak/>
+        <w:drawing>
+          <wp:inline distT="0" distB="0" distL="0" distR="0" wp14:anchorId="556CF8D9" wp14:editId="0D3B0D68">
+            <wp:extent cx="5731510" cy="1978025"/>
+            <wp:effectExtent l="0" t="0" r="2540" b="3175"/>
+            <wp:docPr id="17" name="Picture 17"/>
+            <wp:cNvGraphicFramePr>
+              <a:graphicFrameLocks xmlns:a="http://schemas.openxmlformats.org/drawingml/2006/main" noChangeAspect="1"/>
+            </wp:cNvGraphicFramePr>
+            <a:graphic xmlns:a="http://schemas.openxmlformats.org/drawingml/2006/main">
+              <a:graphicData uri="http://schemas.openxmlformats.org/drawingml/2006/picture">
+                <pic:pic xmlns:pic="http://schemas.openxmlformats.org/drawingml/2006/picture">
+                  <pic:nvPicPr>
+                    <pic:cNvPr id="1" name=""/>
+                    <pic:cNvPicPr/>
+                  </pic:nvPicPr>
+                  <pic:blipFill>
+                    <a:blip r:embed="rId19"/>
+                    <a:stretch>
+                      <a:fillRect/>
+                    </a:stretch>
+                  </pic:blipFill>
+                  <pic:spPr>
+                    <a:xfrm>
+                      <a:off x="0" y="0"/>
+                      <a:ext cx="5731510" cy="1978025"/>
+                    </a:xfrm>
+                    <a:prstGeom prst="rect">
+                      <a:avLst/>
+                    </a:prstGeom>
+                  </pic:spPr>
+                </pic:pic>
+              </a:graphicData>
+            </a:graphic>
+          </wp:inline>
+        </w:drawing>
+      </w:r>
+    </w:p>
+    <w:p>
+      <w:pPr>
+        <w:pStyle w:val="NoSpacing"/>
+        <w:rPr>
+          <w:lang w:val="en-US"/>
+        </w:rPr>
+      </w:pPr>
+      <w:r>
+        <w:rPr>
+          <w:lang w:val="en-US"/>
+        </w:rPr>
+        <w:t>Kế tiếp click vào button “Cấp quyền” để tiến hành cấp quyền truy cập cho nhóm và click vào button “OK” để lưu lại.</w:t>
+      </w:r>
+    </w:p>
+    <w:p>
+      <w:pPr>
+        <w:pStyle w:val="NoSpacing"/>
+        <w:rPr>
+          <w:lang w:val="en-US"/>
+        </w:rPr>
+      </w:pPr>
+      <w:r>
+        <w:rPr>
+          <w:lang w:val="en-US"/>
+        </w:rPr>
+        <w:t>Form “Sửa quyền” đóng lại và trở về form “Thêm nhóm quyền”, lúc này Form “thêm nhóm quyền” đã có thêm phần “Quyền”. Kiểm tra thông tin đầy đủ và click vào nút “OK” như hình để tiến hành tạo nhóm quyền.</w:t>
+      </w:r>
+    </w:p>
+    <w:p>
+      <w:pPr>
+        <w:pStyle w:val="NoSpacing"/>
+        <w:rPr>
+          <w:lang w:val="en-US"/>
+        </w:rPr>
+      </w:pPr>
+      <w:r>
+        <w:rPr>
+          <w:noProof/>
+          <w:lang w:eastAsia="vi-VN"/>
+        </w:rPr>
+        <w:drawing>
+          <wp:inline distT="0" distB="0" distL="0" distR="0" wp14:anchorId="7541D0F8" wp14:editId="5D0C01AE">
+            <wp:extent cx="2962275" cy="2714625"/>
+            <wp:effectExtent l="0" t="0" r="9525" b="9525"/>
+            <wp:docPr id="18" name="Picture 18"/>
+            <wp:cNvGraphicFramePr>
+              <a:graphicFrameLocks xmlns:a="http://schemas.openxmlformats.org/drawingml/2006/main" noChangeAspect="1"/>
+            </wp:cNvGraphicFramePr>
+            <a:graphic xmlns:a="http://schemas.openxmlformats.org/drawingml/2006/main">
+              <a:graphicData uri="http://schemas.openxmlformats.org/drawingml/2006/picture">
+                <pic:pic xmlns:pic="http://schemas.openxmlformats.org/drawingml/2006/picture">
+                  <pic:nvPicPr>
+                    <pic:cNvPr id="1" name=""/>
+                    <pic:cNvPicPr/>
+                  </pic:nvPicPr>
+                  <pic:blipFill>
+                    <a:blip r:embed="rId20"/>
+                    <a:stretch>
+                      <a:fillRect/>
+                    </a:stretch>
+                  </pic:blipFill>
+                  <pic:spPr>
+                    <a:xfrm>
+                      <a:off x="0" y="0"/>
+                      <a:ext cx="2962275" cy="2714625"/>
+                    </a:xfrm>
+                    <a:prstGeom prst="rect">
+                      <a:avLst/>
+                    </a:prstGeom>
+                  </pic:spPr>
+                </pic:pic>
+              </a:graphicData>
+            </a:graphic>
+          </wp:inline>
+        </w:drawing>
+      </w:r>
+    </w:p>
+    <w:p>
+      <w:pPr>
+        <w:pStyle w:val="NoSpacing"/>
+        <w:rPr>
+          <w:lang w:val="en-US"/>
+        </w:rPr>
+      </w:pPr>
+      <w:r>
+        <w:rPr>
+          <w:lang w:val="en-US"/>
+        </w:rPr>
+        <w:t>Thông báo “Thêm nhóm quyền thành công” sẽ hiện ra nếu thêm thành công, nếu có lỗi trong quá trình thêm, thông báo lỗi sẽ hiện ra, lúc đó phải kiểm tra lại các dữ liệu đã nhập.</w:t>
+      </w:r>
+    </w:p>
+    <w:p>
+      <w:pPr>
+        <w:pStyle w:val="NoSpacing"/>
+        <w:rPr>
+          <w:lang w:val="en-US"/>
+        </w:rPr>
+      </w:pPr>
+      <w:r>
+        <w:rPr>
+          <w:noProof/>
+          <w:lang w:eastAsia="vi-VN"/>
+        </w:rPr>
+        <w:drawing>
+          <wp:inline distT="0" distB="0" distL="0" distR="0" wp14:anchorId="7F71FA66" wp14:editId="7DE2C3C6">
+            <wp:extent cx="2124075" cy="1162050"/>
+            <wp:effectExtent l="0" t="0" r="9525" b="0"/>
+            <wp:docPr id="19" name="Picture 19"/>
+            <wp:cNvGraphicFramePr>
+              <a:graphicFrameLocks xmlns:a="http://schemas.openxmlformats.org/drawingml/2006/main" noChangeAspect="1"/>
+            </wp:cNvGraphicFramePr>
+            <a:graphic xmlns:a="http://schemas.openxmlformats.org/drawingml/2006/main">
+              <a:graphicData uri="http://schemas.openxmlformats.org/drawingml/2006/picture">
+                <pic:pic xmlns:pic="http://schemas.openxmlformats.org/drawingml/2006/picture">
+                  <pic:nvPicPr>
+                    <pic:cNvPr id="1" name=""/>
+                    <pic:cNvPicPr/>
+                  </pic:nvPicPr>
+                  <pic:blipFill>
+                    <a:blip r:embed="rId21"/>
+                    <a:stretch>
+                      <a:fillRect/>
+                    </a:stretch>
+                  </pic:blipFill>
+                  <pic:spPr>
+                    <a:xfrm>
+                      <a:off x="0" y="0"/>
+                      <a:ext cx="2124075" cy="1162050"/>
+                    </a:xfrm>
+                    <a:prstGeom prst="rect">
+                      <a:avLst/>
+                    </a:prstGeom>
+                  </pic:spPr>
+                </pic:pic>
+              </a:graphicData>
+            </a:graphic>
+          </wp:inline>
+        </w:drawing>
+      </w:r>
+    </w:p>
+    <w:p>
+      <w:pPr>
+        <w:pStyle w:val="NoSpacing"/>
+        <w:rPr>
+          <w:lang w:val="en-US"/>
+        </w:rPr>
+      </w:pPr>
+      <w:r>
+        <w:rPr>
+          <w:lang w:val="en-US"/>
+        </w:rPr>
+        <w:t>Sau khi thêm nhóm quyền, click vào nút “Đóng” để quay về form “Thêm quản trị viên”.</w:t>
+      </w:r>
+    </w:p>
+    <w:p>
+      <w:pPr>
+        <w:pStyle w:val="NoSpacing"/>
+        <w:rPr>
+          <w:lang w:val="en-US"/>
+        </w:rPr>
+      </w:pPr>
+      <w:r>
+        <w:rPr>
+          <w:lang w:val="en-US"/>
+        </w:rPr>
+        <w:t>Trường nhóm chọn nhóm “CNTT” đã tạo. Sau đó click vào nút “OK” để tiến hành thêm mới quản trị viên.</w:t>
+      </w:r>
+    </w:p>
+    <w:p>
+      <w:pPr>
+        <w:pStyle w:val="NoSpacing"/>
+        <w:rPr>
+          <w:lang w:val="en-US"/>
+        </w:rPr>
+      </w:pPr>
+      <w:r>
+        <w:rPr>
+          <w:noProof/>
+          <w:lang w:eastAsia="vi-VN"/>
+        </w:rPr>
+        <w:lastRenderedPageBreak/>
+        <w:drawing>
+          <wp:inline distT="0" distB="0" distL="0" distR="0" wp14:anchorId="5D28988A" wp14:editId="649C26D3">
+            <wp:extent cx="3314700" cy="3286125"/>
+            <wp:effectExtent l="0" t="0" r="0" b="9525"/>
+            <wp:docPr id="20" name="Picture 20"/>
+            <wp:cNvGraphicFramePr>
+              <a:graphicFrameLocks xmlns:a="http://schemas.openxmlformats.org/drawingml/2006/main" noChangeAspect="1"/>
+            </wp:cNvGraphicFramePr>
+            <a:graphic xmlns:a="http://schemas.openxmlformats.org/drawingml/2006/main">
+              <a:graphicData uri="http://schemas.openxmlformats.org/drawingml/2006/picture">
+                <pic:pic xmlns:pic="http://schemas.openxmlformats.org/drawingml/2006/picture">
+                  <pic:nvPicPr>
+                    <pic:cNvPr id="1" name=""/>
+                    <pic:cNvPicPr/>
+                  </pic:nvPicPr>
+                  <pic:blipFill>
+                    <a:blip r:embed="rId22"/>
+                    <a:stretch>
+                      <a:fillRect/>
+                    </a:stretch>
+                  </pic:blipFill>
+                  <pic:spPr>
+                    <a:xfrm>
+                      <a:off x="0" y="0"/>
+                      <a:ext cx="3314700" cy="3286125"/>
+                    </a:xfrm>
+                    <a:prstGeom prst="rect">
+                      <a:avLst/>
+                    </a:prstGeom>
+                  </pic:spPr>
+                </pic:pic>
+              </a:graphicData>
+            </a:graphic>
+          </wp:inline>
+        </w:drawing>
+      </w:r>
+    </w:p>
+    <w:p>
+      <w:pPr>
+        <w:pStyle w:val="NoSpacing"/>
+        <w:rPr>
+          <w:lang w:val="en-US"/>
+        </w:rPr>
+      </w:pPr>
+      <w:r>
+        <w:rPr>
+          <w:lang w:val="en-US"/>
+        </w:rPr>
+        <w:t xml:space="preserve">Thông báo “Thêm </w:t>
+      </w:r>
+      <w:r>
+        <w:rPr>
+          <w:lang w:val="en-US"/>
+        </w:rPr>
+        <w:t>quản trị viên</w:t>
+      </w:r>
+      <w:r>
+        <w:rPr>
+          <w:lang w:val="en-US"/>
+        </w:rPr>
+        <w:t xml:space="preserve"> thành công” sẽ hiện ra nếu thêm thành công, nếu có lỗi trong quá trình thêm, thông báo lỗi sẽ hiện ra, lúc đó phải kiểm tra lại các dữ liệu đã nhập.</w:t>
+      </w:r>
+    </w:p>
+    <w:p>
+      <w:pPr>
+        <w:pStyle w:val="NoSpacing"/>
+        <w:rPr>
+          <w:lang w:val="en-US"/>
+        </w:rPr>
+      </w:pPr>
+      <w:r>
+        <w:rPr>
+          <w:noProof/>
+          <w:lang w:eastAsia="vi-VN"/>
+        </w:rPr>
+        <w:drawing>
+          <wp:inline distT="0" distB="0" distL="0" distR="0" wp14:anchorId="280F01BF" wp14:editId="7D35EE5C">
+            <wp:extent cx="2133600" cy="1171575"/>
+            <wp:effectExtent l="0" t="0" r="0" b="9525"/>
+            <wp:docPr id="21" name="Picture 21"/>
+            <wp:cNvGraphicFramePr>
+              <a:graphicFrameLocks xmlns:a="http://schemas.openxmlformats.org/drawingml/2006/main" noChangeAspect="1"/>
+            </wp:cNvGraphicFramePr>
+            <a:graphic xmlns:a="http://schemas.openxmlformats.org/drawingml/2006/main">
+              <a:graphicData uri="http://schemas.openxmlformats.org/drawingml/2006/picture">
+                <pic:pic xmlns:pic="http://schemas.openxmlformats.org/drawingml/2006/picture">
+                  <pic:nvPicPr>
+                    <pic:cNvPr id="1" name=""/>
+                    <pic:cNvPicPr/>
+                  </pic:nvPicPr>
+                  <pic:blipFill>
+                    <a:blip r:embed="rId23"/>
+                    <a:stretch>
+                      <a:fillRect/>
+                    </a:stretch>
+                  </pic:blipFill>
+                  <pic:spPr>
+                    <a:xfrm>
+                      <a:off x="0" y="0"/>
+                      <a:ext cx="2133600" cy="1171575"/>
+                    </a:xfrm>
+                    <a:prstGeom prst="rect">
+                      <a:avLst/>
+                    </a:prstGeom>
+                  </pic:spPr>
+                </pic:pic>
+              </a:graphicData>
+            </a:graphic>
+          </wp:inline>
+        </w:drawing>
+      </w:r>
+    </w:p>
+    <w:p>
+      <w:pPr>
+        <w:pStyle w:val="NoSpacing"/>
+        <w:rPr>
+          <w:lang w:val="en-US"/>
+        </w:rPr>
+      </w:pPr>
+    </w:p>
+    <w:p>
+      <w:pPr>
+        <w:pStyle w:val="NoSpacing"/>
+        <w:rPr>
+          <w:b/>
+          <w:lang w:val="en-US"/>
+        </w:rPr>
+      </w:pPr>
+      <w:r>
+        <w:rPr>
+          <w:b/>
+          <w:lang w:val="en-US"/>
+        </w:rPr>
+        <w:t xml:space="preserve">5. Chuyển 1 Laptop HP số hiệu “CKT9/77” của khoa Luật học sang phòng </w:t>
+      </w:r>
+      <w:r>
+        <w:rPr>
+          <w:b/>
+          <w:lang w:val="en-US"/>
+        </w:rPr>
+        <w:t>C.A.106</w:t>
+      </w:r>
+      <w:r>
+        <w:rPr>
+          <w:b/>
+          <w:lang w:val="en-US"/>
+        </w:rPr>
+        <w:t xml:space="preserve"> khoa Công nghệ thông tin</w:t>
+      </w:r>
+      <w:r>
+        <w:rPr>
+          <w:b/>
+          <w:lang w:val="en-US"/>
+        </w:rPr>
+        <w:t xml:space="preserve"> và xuất biên bản giao nhận</w:t>
+      </w:r>
+      <w:r>
+        <w:rPr>
+          <w:b/>
+          <w:lang w:val="en-US"/>
+        </w:rPr>
+        <w:t>.</w:t>
+      </w:r>
+    </w:p>
+    <w:p>
+      <w:pPr>
+        <w:pStyle w:val="NoSpacing"/>
+        <w:rPr>
+          <w:lang w:val="en-US"/>
+        </w:rPr>
+      </w:pPr>
+      <w:r>
+        <w:rPr>
+          <w:lang w:val="en-US"/>
+        </w:rPr>
+        <w:t xml:space="preserve">Chọn tag “Tài sản – Đơn vị” </w:t>
+      </w:r>
+      <w:r>
+        <w:rPr>
+          <w:noProof/>
+          <w:lang w:eastAsia="vi-VN"/>
+        </w:rPr>
+        <w:drawing>
+          <wp:inline distT="0" distB="0" distL="0" distR="0" wp14:anchorId="12D80A0F" wp14:editId="63EA923B">
+            <wp:extent cx="1200150" cy="314325"/>
+            <wp:effectExtent l="0" t="0" r="0" b="9525"/>
+            <wp:docPr id="22" name="Picture 22"/>
+            <wp:cNvGraphicFramePr>
+              <a:graphicFrameLocks xmlns:a="http://schemas.openxmlformats.org/drawingml/2006/main" noChangeAspect="1"/>
+            </wp:cNvGraphicFramePr>
+            <a:graphic xmlns:a="http://schemas.openxmlformats.org/drawingml/2006/main">
+              <a:graphicData uri="http://schemas.openxmlformats.org/drawingml/2006/picture">
+                <pic:pic xmlns:pic="http://schemas.openxmlformats.org/drawingml/2006/picture">
+                  <pic:nvPicPr>
+                    <pic:cNvPr id="1" name=""/>
+                    <pic:cNvPicPr/>
+                  </pic:nvPicPr>
+                  <pic:blipFill>
+                    <a:blip r:embed="rId24"/>
+                    <a:stretch>
+                      <a:fillRect/>
+                    </a:stretch>
+                  </pic:blipFill>
+                  <pic:spPr>
+                    <a:xfrm>
+                      <a:off x="0" y="0"/>
+                      <a:ext cx="1200150" cy="314325"/>
+                    </a:xfrm>
+                    <a:prstGeom prst="rect">
+                      <a:avLst/>
+                    </a:prstGeom>
+                  </pic:spPr>
+                </pic:pic>
+              </a:graphicData>
+            </a:graphic>
+          </wp:inline>
+        </w:drawing>
+      </w:r>
+      <w:r>
+        <w:rPr>
+          <w:lang w:val="en-US"/>
+        </w:rPr>
+        <w:t xml:space="preserve"> sau đó chọn đơn vị “Khoa Luật học” </w:t>
+      </w:r>
+      <w:r>
+        <w:rPr>
+          <w:noProof/>
+          <w:lang w:eastAsia="vi-VN"/>
+        </w:rPr>
+        <w:drawing>
+          <wp:inline distT="0" distB="0" distL="0" distR="0" wp14:anchorId="0BFA94E0" wp14:editId="2C1F047B">
+            <wp:extent cx="1543050" cy="171450"/>
+            <wp:effectExtent l="0" t="0" r="0" b="0"/>
+            <wp:docPr id="23" name="Picture 23"/>
+            <wp:cNvGraphicFramePr>
+              <a:graphicFrameLocks xmlns:a="http://schemas.openxmlformats.org/drawingml/2006/main" noChangeAspect="1"/>
+            </wp:cNvGraphicFramePr>
+            <a:graphic xmlns:a="http://schemas.openxmlformats.org/drawingml/2006/main">
+              <a:graphicData uri="http://schemas.openxmlformats.org/drawingml/2006/picture">
+                <pic:pic xmlns:pic="http://schemas.openxmlformats.org/drawingml/2006/picture">
+                  <pic:nvPicPr>
+                    <pic:cNvPr id="1" name=""/>
+                    <pic:cNvPicPr/>
+                  </pic:nvPicPr>
+                  <pic:blipFill>
+                    <a:blip r:embed="rId25"/>
+                    <a:stretch>
+                      <a:fillRect/>
+                    </a:stretch>
+                  </pic:blipFill>
+                  <pic:spPr>
+                    <a:xfrm>
+                      <a:off x="0" y="0"/>
+                      <a:ext cx="1543050" cy="171450"/>
+                    </a:xfrm>
+                    <a:prstGeom prst="rect">
+                      <a:avLst/>
+                    </a:prstGeom>
+                  </pic:spPr>
+                </pic:pic>
+              </a:graphicData>
+            </a:graphic>
+          </wp:inline>
+        </w:drawing>
+      </w:r>
+      <w:r>
+        <w:rPr>
+          <w:lang w:val="en-US"/>
+        </w:rPr>
+        <w:t xml:space="preserve"> trong Panel “Đơn vị”. Danh sách tài sản của Khoa Luật học hiện ra, chọn tài sản “Laptop HP mang số hiệu CKT9/77”. Kế tiếp click vào button “Chuyển đơn vị”</w:t>
+      </w:r>
+      <w:r>
+        <w:rPr>
+          <w:noProof/>
+          <w:lang w:eastAsia="vi-VN"/>
+        </w:rPr>
+        <w:t xml:space="preserve"> </w:t>
+      </w:r>
+      <w:r>
+        <w:rPr>
+          <w:noProof/>
+          <w:lang w:eastAsia="vi-VN"/>
+        </w:rPr>
+        <w:drawing>
+          <wp:inline distT="0" distB="0" distL="0" distR="0" wp14:anchorId="70789D27" wp14:editId="176BB8DE">
+            <wp:extent cx="485775" cy="742950"/>
+            <wp:effectExtent l="0" t="0" r="9525" b="0"/>
+            <wp:docPr id="25" name="Picture 25"/>
+            <wp:cNvGraphicFramePr>
+              <a:graphicFrameLocks xmlns:a="http://schemas.openxmlformats.org/drawingml/2006/main" noChangeAspect="1"/>
+            </wp:cNvGraphicFramePr>
+            <a:graphic xmlns:a="http://schemas.openxmlformats.org/drawingml/2006/main">
+              <a:graphicData uri="http://schemas.openxmlformats.org/drawingml/2006/picture">
+                <pic:pic xmlns:pic="http://schemas.openxmlformats.org/drawingml/2006/picture">
+                  <pic:nvPicPr>
+                    <pic:cNvPr id="1" name=""/>
+                    <pic:cNvPicPr/>
+                  </pic:nvPicPr>
+                  <pic:blipFill>
+                    <a:blip r:embed="rId26"/>
+                    <a:stretch>
+                      <a:fillRect/>
+                    </a:stretch>
+                  </pic:blipFill>
+                  <pic:spPr>
+                    <a:xfrm>
+                      <a:off x="0" y="0"/>
+                      <a:ext cx="485775" cy="742950"/>
+                    </a:xfrm>
+                    <a:prstGeom prst="rect">
+                      <a:avLst/>
+                    </a:prstGeom>
+                  </pic:spPr>
+                </pic:pic>
+              </a:graphicData>
+            </a:graphic>
+          </wp:inline>
+        </w:drawing>
+      </w:r>
+      <w:r>
+        <w:rPr>
+          <w:lang w:val="en-US"/>
+        </w:rPr>
+        <w:t xml:space="preserve"> trong group “Chuyển” trên thanh menu. </w:t>
+      </w:r>
+    </w:p>
+    <w:p>
+      <w:pPr>
+        <w:pStyle w:val="NoSpacing"/>
+        <w:rPr>
+          <w:lang w:val="en-US"/>
+        </w:rPr>
+      </w:pPr>
+      <w:r>
+        <w:rPr>
+          <w:lang w:val="en-US"/>
+        </w:rPr>
+        <w:t>Form “chuyển” hiện ra, trường phòng chọn “</w:t>
+      </w:r>
+      <w:r>
+        <w:rPr>
+          <w:lang w:val="en-US"/>
+        </w:rPr>
+        <w:t>C.A106</w:t>
+      </w:r>
+      <w:r>
+        <w:rPr>
+          <w:lang w:val="en-US"/>
+        </w:rPr>
+        <w:t xml:space="preserve">”, </w:t>
+      </w:r>
+      <w:r>
+        <w:rPr>
+          <w:lang w:val="en-US"/>
+        </w:rPr>
+        <w:t>Đơn vị quản lý chọn “Khoa công nghệ thông tin”. Sau đó click vào button “OK” như hình</w:t>
+      </w:r>
+    </w:p>
+    <w:p>
+      <w:pPr>
+        <w:pStyle w:val="NoSpacing"/>
+        <w:rPr>
+          <w:lang w:val="en-US"/>
+        </w:rPr>
+      </w:pPr>
+      <w:r>
+        <w:rPr>
+          <w:noProof/>
+          <w:lang w:eastAsia="vi-VN"/>
+        </w:rPr>
+        <w:lastRenderedPageBreak/>
+        <w:drawing>
+          <wp:inline distT="0" distB="0" distL="0" distR="0" wp14:anchorId="0CED7EE0" wp14:editId="524E3600">
+            <wp:extent cx="4676775" cy="2971800"/>
+            <wp:effectExtent l="0" t="0" r="9525" b="0"/>
+            <wp:docPr id="26" name="Picture 26"/>
+            <wp:cNvGraphicFramePr>
+              <a:graphicFrameLocks xmlns:a="http://schemas.openxmlformats.org/drawingml/2006/main" noChangeAspect="1"/>
+            </wp:cNvGraphicFramePr>
+            <a:graphic xmlns:a="http://schemas.openxmlformats.org/drawingml/2006/main">
+              <a:graphicData uri="http://schemas.openxmlformats.org/drawingml/2006/picture">
+                <pic:pic xmlns:pic="http://schemas.openxmlformats.org/drawingml/2006/picture">
+                  <pic:nvPicPr>
+                    <pic:cNvPr id="1" name=""/>
+                    <pic:cNvPicPr/>
+                  </pic:nvPicPr>
+                  <pic:blipFill>
+                    <a:blip r:embed="rId27"/>
+                    <a:stretch>
+                      <a:fillRect/>
+                    </a:stretch>
+                  </pic:blipFill>
+                  <pic:spPr>
+                    <a:xfrm>
+                      <a:off x="0" y="0"/>
+                      <a:ext cx="4676775" cy="2971800"/>
+                    </a:xfrm>
+                    <a:prstGeom prst="rect">
+                      <a:avLst/>
+                    </a:prstGeom>
+                  </pic:spPr>
+                </pic:pic>
+              </a:graphicData>
+            </a:graphic>
+          </wp:inline>
+        </w:drawing>
+      </w:r>
+    </w:p>
+    <w:p>
+      <w:pPr>
+        <w:pStyle w:val="NoSpacing"/>
+        <w:rPr>
+          <w:lang w:val="en-US"/>
+        </w:rPr>
+      </w:pPr>
+    </w:p>
+    <w:p>
+      <w:pPr>
+        <w:pStyle w:val="NoSpacing"/>
+        <w:rPr>
+          <w:lang w:val="en-US"/>
+        </w:rPr>
+      </w:pPr>
+      <w:r>
+        <w:rPr>
+          <w:lang w:val="en-US"/>
+        </w:rPr>
+        <w:t>Thông báo “</w:t>
+      </w:r>
+      <w:r>
+        <w:rPr>
+          <w:lang w:val="en-US"/>
+        </w:rPr>
+        <w:t>Chuyển tài sản</w:t>
+      </w:r>
+      <w:r>
+        <w:rPr>
+          <w:lang w:val="en-US"/>
+        </w:rPr>
+        <w:t xml:space="preserve"> thành công” sẽ hiện ra nếu </w:t>
+      </w:r>
+      <w:r>
+        <w:rPr>
+          <w:lang w:val="en-US"/>
+        </w:rPr>
+        <w:t>chuyển</w:t>
+      </w:r>
+      <w:r>
+        <w:rPr>
+          <w:lang w:val="en-US"/>
+        </w:rPr>
+        <w:t xml:space="preserve"> thành công, nếu có lỗi trong quá trình </w:t>
+      </w:r>
+      <w:r>
+        <w:rPr>
+          <w:lang w:val="en-US"/>
+        </w:rPr>
+        <w:t>chuyển</w:t>
+      </w:r>
+      <w:r>
+        <w:rPr>
+          <w:lang w:val="en-US"/>
+        </w:rPr>
+        <w:t>, thông báo lỗi sẽ hiện ra, lúc đó phải kiểm tra lại các dữ liệu đã nhập.</w:t>
+      </w:r>
+    </w:p>
+    <w:p>
+      <w:pPr>
+        <w:pStyle w:val="NoSpacing"/>
+        <w:rPr>
+          <w:lang w:val="en-US"/>
+        </w:rPr>
+      </w:pPr>
+      <w:r>
+        <w:rPr>
+          <w:noProof/>
+          <w:lang w:eastAsia="vi-VN"/>
+        </w:rPr>
+        <w:drawing>
+          <wp:inline distT="0" distB="0" distL="0" distR="0" wp14:anchorId="68499CE7" wp14:editId="56DD3B8E">
+            <wp:extent cx="1971675" cy="1181100"/>
+            <wp:effectExtent l="0" t="0" r="9525" b="0"/>
+            <wp:docPr id="27" name="Picture 27"/>
+            <wp:cNvGraphicFramePr>
+              <a:graphicFrameLocks xmlns:a="http://schemas.openxmlformats.org/drawingml/2006/main" noChangeAspect="1"/>
+            </wp:cNvGraphicFramePr>
+            <a:graphic xmlns:a="http://schemas.openxmlformats.org/drawingml/2006/main">
+              <a:graphicData uri="http://schemas.openxmlformats.org/drawingml/2006/picture">
+                <pic:pic xmlns:pic="http://schemas.openxmlformats.org/drawingml/2006/picture">
+                  <pic:nvPicPr>
+                    <pic:cNvPr id="1" name=""/>
+                    <pic:cNvPicPr/>
+                  </pic:nvPicPr>
+                  <pic:blipFill>
+                    <a:blip r:embed="rId28"/>
+                    <a:stretch>
+                      <a:fillRect/>
+                    </a:stretch>
+                  </pic:blipFill>
+                  <pic:spPr>
+                    <a:xfrm>
+                      <a:off x="0" y="0"/>
+                      <a:ext cx="1971675" cy="1181100"/>
+                    </a:xfrm>
+                    <a:prstGeom prst="rect">
+                      <a:avLst/>
+                    </a:prstGeom>
+                  </pic:spPr>
+                </pic:pic>
+              </a:graphicData>
+            </a:graphic>
+          </wp:inline>
+        </w:drawing>
+      </w:r>
+    </w:p>
+    <w:p>
+      <w:pPr>
+        <w:pStyle w:val="NoSpacing"/>
+        <w:rPr>
+          <w:lang w:val="en-US"/>
+        </w:rPr>
+      </w:pPr>
+      <w:r>
+        <w:rPr>
+          <w:lang w:val="en-US"/>
+        </w:rPr>
+        <w:t>Một hộp thoại “Bạn có muốn xuất biên bản giao nhận tài sản cố định” hiện ra, click “OK” để xuất biên bản.</w:t>
+      </w:r>
+    </w:p>
+    <w:p>
+      <w:pPr>
+        <w:pStyle w:val="NoSpacing"/>
+        <w:rPr>
+          <w:lang w:val="en-US"/>
+        </w:rPr>
+      </w:pPr>
+      <w:r>
+        <w:rPr>
+          <w:lang w:val="en-US"/>
+        </w:rPr>
+        <w:t>Biên bản này có thể in ra file excel hoặc in trực tiếp ra giấy thông qua máy in.</w:t>
       </w:r>
       <w:bookmarkStart w:id="0" w:name="_GoBack"/>
       <w:bookmarkEnd w:id="0"/>
-    </w:p>
-    <w:p>
-      <w:pPr>
-        <w:pStyle w:val="NoSpacing"/>
-        <w:rPr>
-          <w:lang w:val="en-US"/>
-        </w:rPr>
-      </w:pPr>
     </w:p>
     <w:sectPr>
       <w:pgSz w:w="11906" w:h="16838"/>

</xml_diff>